<commit_message>
Please don't break github limit
</commit_message>
<xml_diff>
--- a/Fall 2023/Microwave Engineering/Project/ME-Filter Report-Hairpin.docx
+++ b/Fall 2023/Microwave Engineering/Project/ME-Filter Report-Hairpin.docx
@@ -188,15 +188,7 @@
           <w:sz w:val="32"/>
           <w:szCs w:val="32"/>
         </w:rPr>
-        <w:t>Xun Gong</w:t>
-      </w:r>
-      <w:r>
-        <w:rPr>
-          <w:rFonts w:ascii="Times New Roman" w:eastAsiaTheme="majorEastAsia" w:hAnsi="Times New Roman" w:cs="Times New Roman"/>
-          <w:sz w:val="32"/>
-          <w:szCs w:val="32"/>
-        </w:rPr>
-        <w:t xml:space="preserve"> - </w:t>
+        <w:t xml:space="preserve">Xun Gong - </w:t>
       </w:r>
       <w:r>
         <w:rPr>
@@ -293,10 +285,1085 @@
     </w:p>
     <w:p>
       <w:pPr>
+        <w:pStyle w:val="Heading1"/>
+        <w:rPr>
+          <w:rFonts w:ascii="Times New Roman" w:hAnsi="Times New Roman" w:cs="Times New Roman"/>
+        </w:rPr>
+      </w:pPr>
+      <w:r>
+        <w:rPr>
+          <w:rFonts w:ascii="Times New Roman" w:hAnsi="Times New Roman" w:cs="Times New Roman"/>
+        </w:rPr>
+        <w:lastRenderedPageBreak/>
+        <w:t>Resonator Synthesis</w:t>
+      </w:r>
+    </w:p>
+    <w:p>
+      <w:pPr>
+        <w:rPr>
+          <w:rFonts w:ascii="Times New Roman" w:hAnsi="Times New Roman" w:cs="Times New Roman"/>
+        </w:rPr>
+      </w:pPr>
+      <w:r>
+        <w:rPr>
+          <w:rFonts w:ascii="Times New Roman" w:hAnsi="Times New Roman" w:cs="Times New Roman"/>
+        </w:rPr>
+        <w:t xml:space="preserve">From </w:t>
+      </w:r>
+      <w:r>
+        <w:rPr>
+          <w:rFonts w:ascii="Times New Roman" w:hAnsi="Times New Roman" w:cs="Times New Roman"/>
+        </w:rPr>
+        <w:t>microwave theory we know that a transmission line terminated with opens on both ends will be resonant at half the guided wavelength. The guided wavelength is determined from effective epsilon and trace characteristic impedance. For this filter, the desired resonance was at 3.6 GHz; given this constraint we can compute the guided wavelength of a microstrip transmission line using the following method.</w:t>
+      </w:r>
+    </w:p>
+    <w:p>
+      <w:pPr>
+        <w:rPr>
+          <w:rFonts w:ascii="Times New Roman" w:hAnsi="Times New Roman" w:cs="Times New Roman"/>
+        </w:rPr>
+      </w:pPr>
+      <w:r>
+        <w:rPr>
+          <w:rFonts w:ascii="Times New Roman" w:hAnsi="Times New Roman" w:cs="Times New Roman"/>
+        </w:rPr>
+        <w:t>The first critical step in the synthesis of the resonator is determining the copper trace width. To compute the dimensions of microstrip line I used an online calculator [</w:t>
+      </w:r>
+      <w:r>
+        <w:rPr>
+          <w:rFonts w:ascii="Times New Roman" w:hAnsi="Times New Roman" w:cs="Times New Roman"/>
+        </w:rPr>
+        <w:t>https://www.pasternack.com/t-calculator-microstrip.aspx</w:t>
+      </w:r>
+      <w:r>
+        <w:rPr>
+          <w:rFonts w:ascii="Times New Roman" w:hAnsi="Times New Roman" w:cs="Times New Roman"/>
+        </w:rPr>
+        <w:t xml:space="preserve">] and was able to compute a width of 1.78mm for a 50 </w:t>
+      </w:r>
+      <m:oMath>
+        <m:r>
+          <m:rPr>
+            <m:sty m:val="p"/>
+          </m:rPr>
+          <w:rPr>
+            <w:rFonts w:ascii="Cambria Math" w:hAnsi="Cambria Math" w:cs="Times New Roman"/>
+          </w:rPr>
+          <m:t>Ω</m:t>
+        </m:r>
+      </m:oMath>
+      <w:r>
+        <w:rPr>
+          <w:rFonts w:ascii="Times New Roman" w:eastAsiaTheme="minorEastAsia" w:hAnsi="Times New Roman" w:cs="Times New Roman"/>
+        </w:rPr>
+        <w:t xml:space="preserve"> transmission line.</w:t>
+      </w:r>
+    </w:p>
+    <w:p>
+      <w:pPr>
+        <w:rPr>
+          <w:rFonts w:ascii="Times New Roman" w:hAnsi="Times New Roman" w:cs="Times New Roman"/>
+        </w:rPr>
+      </w:pPr>
+      <w:r>
+        <w:rPr>
+          <w:rFonts w:ascii="Times New Roman" w:hAnsi="Times New Roman" w:cs="Times New Roman"/>
+        </w:rPr>
+        <w:t>Given that the substrate is a Roger’s RO4003C with a dielectric constant of 3.55 and height of 31 mil (.7874 mm); we can compute the effective dielectric constant using the following equation,</w:t>
+      </w:r>
+    </w:p>
+    <w:p>
+      <w:pPr>
+        <w:jc w:val="center"/>
+        <w:rPr>
+          <w:rFonts w:ascii="Times New Roman" w:eastAsiaTheme="minorEastAsia" w:hAnsi="Times New Roman" w:cs="Times New Roman"/>
+        </w:rPr>
+      </w:pPr>
+      <m:oMathPara>
+        <m:oMath>
+          <m:sSub>
+            <m:sSubPr>
+              <m:ctrlPr>
+                <w:rPr>
+                  <w:rFonts w:ascii="Cambria Math" w:hAnsi="Cambria Math" w:cs="Times New Roman"/>
+                  <w:i/>
+                </w:rPr>
+              </m:ctrlPr>
+            </m:sSubPr>
+            <m:e>
+              <m:r>
+                <w:rPr>
+                  <w:rFonts w:ascii="Cambria Math" w:hAnsi="Cambria Math" w:cs="Times New Roman"/>
+                </w:rPr>
+                <m:t>ϵ</m:t>
+              </m:r>
+            </m:e>
+            <m:sub>
+              <m:r>
+                <w:rPr>
+                  <w:rFonts w:ascii="Cambria Math" w:hAnsi="Cambria Math" w:cs="Times New Roman"/>
+                </w:rPr>
+                <m:t>eff</m:t>
+              </m:r>
+            </m:sub>
+          </m:sSub>
+          <m:r>
+            <w:rPr>
+              <w:rFonts w:ascii="Cambria Math" w:hAnsi="Cambria Math" w:cs="Times New Roman"/>
+            </w:rPr>
+            <m:t>=</m:t>
+          </m:r>
+          <m:f>
+            <m:fPr>
+              <m:ctrlPr>
+                <w:rPr>
+                  <w:rFonts w:ascii="Cambria Math" w:eastAsiaTheme="minorEastAsia" w:hAnsi="Cambria Math" w:cs="Times New Roman"/>
+                  <w:i/>
+                </w:rPr>
+              </m:ctrlPr>
+            </m:fPr>
+            <m:num>
+              <m:sSub>
+                <m:sSubPr>
+                  <m:ctrlPr>
+                    <w:rPr>
+                      <w:rFonts w:ascii="Cambria Math" w:eastAsiaTheme="minorEastAsia" w:hAnsi="Cambria Math" w:cs="Times New Roman"/>
+                      <w:i/>
+                    </w:rPr>
+                  </m:ctrlPr>
+                </m:sSubPr>
+                <m:e>
+                  <m:r>
+                    <w:rPr>
+                      <w:rFonts w:ascii="Cambria Math" w:eastAsiaTheme="minorEastAsia" w:hAnsi="Cambria Math" w:cs="Times New Roman"/>
+                    </w:rPr>
+                    <m:t>ϵ</m:t>
+                  </m:r>
+                </m:e>
+                <m:sub>
+                  <m:r>
+                    <w:rPr>
+                      <w:rFonts w:ascii="Cambria Math" w:eastAsiaTheme="minorEastAsia" w:hAnsi="Cambria Math" w:cs="Times New Roman"/>
+                    </w:rPr>
+                    <m:t>r</m:t>
+                  </m:r>
+                </m:sub>
+              </m:sSub>
+              <m:r>
+                <w:rPr>
+                  <w:rFonts w:ascii="Cambria Math" w:eastAsiaTheme="minorEastAsia" w:hAnsi="Cambria Math" w:cs="Times New Roman"/>
+                </w:rPr>
+                <m:t>+1</m:t>
+              </m:r>
+            </m:num>
+            <m:den>
+              <m:r>
+                <w:rPr>
+                  <w:rFonts w:ascii="Cambria Math" w:eastAsiaTheme="minorEastAsia" w:hAnsi="Cambria Math" w:cs="Times New Roman"/>
+                </w:rPr>
+                <m:t>2</m:t>
+              </m:r>
+            </m:den>
+          </m:f>
+          <m:r>
+            <w:rPr>
+              <w:rFonts w:ascii="Cambria Math" w:eastAsiaTheme="minorEastAsia" w:hAnsi="Cambria Math" w:cs="Times New Roman"/>
+            </w:rPr>
+            <m:t>+</m:t>
+          </m:r>
+          <m:f>
+            <m:fPr>
+              <m:ctrlPr>
+                <w:rPr>
+                  <w:rFonts w:ascii="Cambria Math" w:eastAsiaTheme="minorEastAsia" w:hAnsi="Cambria Math" w:cs="Times New Roman"/>
+                  <w:i/>
+                </w:rPr>
+              </m:ctrlPr>
+            </m:fPr>
+            <m:num>
+              <m:r>
+                <w:rPr>
+                  <w:rFonts w:ascii="Cambria Math" w:eastAsiaTheme="minorEastAsia" w:hAnsi="Cambria Math" w:cs="Times New Roman"/>
+                </w:rPr>
+                <m:t>ϵ-1</m:t>
+              </m:r>
+            </m:num>
+            <m:den>
+              <m:r>
+                <w:rPr>
+                  <w:rFonts w:ascii="Cambria Math" w:eastAsiaTheme="minorEastAsia" w:hAnsi="Cambria Math" w:cs="Times New Roman"/>
+                </w:rPr>
+                <m:t>2</m:t>
+              </m:r>
+              <m:rad>
+                <m:radPr>
+                  <m:degHide m:val="1"/>
+                  <m:ctrlPr>
+                    <w:rPr>
+                      <w:rFonts w:ascii="Cambria Math" w:eastAsiaTheme="minorEastAsia" w:hAnsi="Cambria Math" w:cs="Times New Roman"/>
+                      <w:i/>
+                    </w:rPr>
+                  </m:ctrlPr>
+                </m:radPr>
+                <m:deg/>
+                <m:e>
+                  <m:r>
+                    <w:rPr>
+                      <w:rFonts w:ascii="Cambria Math" w:eastAsiaTheme="minorEastAsia" w:hAnsi="Cambria Math" w:cs="Times New Roman"/>
+                    </w:rPr>
+                    <m:t>1</m:t>
+                  </m:r>
+                  <m:r>
+                    <w:rPr>
+                      <w:rFonts w:ascii="Cambria Math" w:eastAsiaTheme="minorEastAsia" w:hAnsi="Cambria Math" w:cs="Times New Roman"/>
+                    </w:rPr>
+                    <m:t>+12</m:t>
+                  </m:r>
+                  <m:f>
+                    <m:fPr>
+                      <m:ctrlPr>
+                        <w:rPr>
+                          <w:rFonts w:ascii="Cambria Math" w:eastAsiaTheme="minorEastAsia" w:hAnsi="Cambria Math" w:cs="Times New Roman"/>
+                          <w:i/>
+                        </w:rPr>
+                      </m:ctrlPr>
+                    </m:fPr>
+                    <m:num>
+                      <m:r>
+                        <w:rPr>
+                          <w:rFonts w:ascii="Cambria Math" w:eastAsiaTheme="minorEastAsia" w:hAnsi="Cambria Math" w:cs="Times New Roman"/>
+                        </w:rPr>
+                        <m:t>H</m:t>
+                      </m:r>
+                    </m:num>
+                    <m:den>
+                      <m:r>
+                        <w:rPr>
+                          <w:rFonts w:ascii="Cambria Math" w:eastAsiaTheme="minorEastAsia" w:hAnsi="Cambria Math" w:cs="Times New Roman"/>
+                        </w:rPr>
+                        <m:t>W</m:t>
+                      </m:r>
+                    </m:den>
+                  </m:f>
+                </m:e>
+              </m:rad>
+            </m:den>
+          </m:f>
+          <m:r>
+            <w:rPr>
+              <w:rFonts w:ascii="Cambria Math" w:eastAsiaTheme="minorEastAsia" w:hAnsi="Cambria Math" w:cs="Times New Roman"/>
+            </w:rPr>
+            <m:t xml:space="preserve"> If </m:t>
+          </m:r>
+          <m:d>
+            <m:dPr>
+              <m:ctrlPr>
+                <w:rPr>
+                  <w:rFonts w:ascii="Cambria Math" w:eastAsiaTheme="minorEastAsia" w:hAnsi="Cambria Math" w:cs="Times New Roman"/>
+                  <w:i/>
+                </w:rPr>
+              </m:ctrlPr>
+            </m:dPr>
+            <m:e>
+              <m:f>
+                <m:fPr>
+                  <m:ctrlPr>
+                    <w:rPr>
+                      <w:rFonts w:ascii="Cambria Math" w:eastAsiaTheme="minorEastAsia" w:hAnsi="Cambria Math" w:cs="Times New Roman"/>
+                      <w:i/>
+                    </w:rPr>
+                  </m:ctrlPr>
+                </m:fPr>
+                <m:num>
+                  <m:r>
+                    <w:rPr>
+                      <w:rFonts w:ascii="Cambria Math" w:eastAsiaTheme="minorEastAsia" w:hAnsi="Cambria Math" w:cs="Times New Roman"/>
+                    </w:rPr>
+                    <m:t>W</m:t>
+                  </m:r>
+                </m:num>
+                <m:den>
+                  <m:r>
+                    <w:rPr>
+                      <w:rFonts w:ascii="Cambria Math" w:eastAsiaTheme="minorEastAsia" w:hAnsi="Cambria Math" w:cs="Times New Roman"/>
+                    </w:rPr>
+                    <m:t>H</m:t>
+                  </m:r>
+                </m:den>
+              </m:f>
+            </m:e>
+          </m:d>
+          <m:r>
+            <w:rPr>
+              <w:rFonts w:ascii="Cambria Math" w:eastAsiaTheme="minorEastAsia" w:hAnsi="Cambria Math" w:cs="Times New Roman"/>
+            </w:rPr>
+            <m:t>&gt;1</m:t>
+          </m:r>
+        </m:oMath>
+      </m:oMathPara>
+    </w:p>
+    <w:p>
+      <w:pPr>
+        <w:jc w:val="center"/>
+        <w:rPr>
+          <w:rFonts w:ascii="Times New Roman" w:eastAsiaTheme="minorEastAsia" w:hAnsi="Times New Roman" w:cs="Times New Roman"/>
+        </w:rPr>
+      </w:pPr>
+      <m:oMathPara>
+        <m:oMath>
+          <m:sSub>
+            <m:sSubPr>
+              <m:ctrlPr>
+                <w:rPr>
+                  <w:rFonts w:ascii="Cambria Math" w:hAnsi="Cambria Math" w:cs="Times New Roman"/>
+                  <w:i/>
+                </w:rPr>
+              </m:ctrlPr>
+            </m:sSubPr>
+            <m:e>
+              <m:r>
+                <w:rPr>
+                  <w:rFonts w:ascii="Cambria Math" w:hAnsi="Cambria Math" w:cs="Times New Roman"/>
+                </w:rPr>
+                <m:t>ϵ</m:t>
+              </m:r>
+            </m:e>
+            <m:sub>
+              <m:r>
+                <w:rPr>
+                  <w:rFonts w:ascii="Cambria Math" w:hAnsi="Cambria Math" w:cs="Times New Roman"/>
+                </w:rPr>
+                <m:t>eff</m:t>
+              </m:r>
+            </m:sub>
+          </m:sSub>
+          <m:r>
+            <w:rPr>
+              <w:rFonts w:ascii="Cambria Math" w:hAnsi="Cambria Math" w:cs="Times New Roman"/>
+            </w:rPr>
+            <m:t>≈2.784</m:t>
+          </m:r>
+        </m:oMath>
+      </m:oMathPara>
+    </w:p>
+    <w:p>
+      <w:pPr>
+        <w:rPr>
+          <w:rFonts w:ascii="Times New Roman" w:eastAsiaTheme="minorEastAsia" w:hAnsi="Times New Roman" w:cs="Times New Roman"/>
+        </w:rPr>
+      </w:pPr>
+      <w:r>
+        <w:rPr>
+          <w:rFonts w:ascii="Times New Roman" w:eastAsiaTheme="minorEastAsia" w:hAnsi="Times New Roman" w:cs="Times New Roman"/>
+        </w:rPr>
+        <w:t>Now we can compute the ideal resonator length,</w:t>
+      </w:r>
+    </w:p>
+    <w:p>
+      <w:pPr>
+        <w:jc w:val="center"/>
+        <w:rPr>
+          <w:rFonts w:ascii="Times New Roman" w:eastAsiaTheme="minorEastAsia" w:hAnsi="Times New Roman" w:cs="Times New Roman"/>
+        </w:rPr>
+      </w:pPr>
+      <m:oMathPara>
+        <m:oMath>
+          <m:f>
+            <m:fPr>
+              <m:ctrlPr>
+                <w:rPr>
+                  <w:rFonts w:ascii="Cambria Math" w:hAnsi="Cambria Math" w:cs="Times New Roman"/>
+                  <w:i/>
+                </w:rPr>
+              </m:ctrlPr>
+            </m:fPr>
+            <m:num>
+              <m:r>
+                <w:rPr>
+                  <w:rFonts w:ascii="Cambria Math" w:hAnsi="Cambria Math" w:cs="Times New Roman"/>
+                </w:rPr>
+                <m:t>λ</m:t>
+              </m:r>
+            </m:num>
+            <m:den>
+              <m:r>
+                <w:rPr>
+                  <w:rFonts w:ascii="Cambria Math" w:hAnsi="Cambria Math" w:cs="Times New Roman"/>
+                </w:rPr>
+                <m:t>2</m:t>
+              </m:r>
+            </m:den>
+          </m:f>
+          <m:r>
+            <w:rPr>
+              <w:rFonts w:ascii="Cambria Math" w:hAnsi="Cambria Math" w:cs="Times New Roman"/>
+            </w:rPr>
+            <m:t>=</m:t>
+          </m:r>
+          <m:f>
+            <m:fPr>
+              <m:ctrlPr>
+                <w:rPr>
+                  <w:rFonts w:ascii="Cambria Math" w:hAnsi="Cambria Math" w:cs="Times New Roman"/>
+                  <w:i/>
+                </w:rPr>
+              </m:ctrlPr>
+            </m:fPr>
+            <m:num>
+              <m:sSub>
+                <m:sSubPr>
+                  <m:ctrlPr>
+                    <w:rPr>
+                      <w:rFonts w:ascii="Cambria Math" w:hAnsi="Cambria Math" w:cs="Times New Roman"/>
+                      <w:i/>
+                    </w:rPr>
+                  </m:ctrlPr>
+                </m:sSubPr>
+                <m:e>
+                  <m:r>
+                    <w:rPr>
+                      <w:rFonts w:ascii="Cambria Math" w:hAnsi="Cambria Math" w:cs="Times New Roman"/>
+                    </w:rPr>
+                    <m:t>c</m:t>
+                  </m:r>
+                </m:e>
+                <m:sub>
+                  <m:r>
+                    <w:rPr>
+                      <w:rFonts w:ascii="Cambria Math" w:hAnsi="Cambria Math" w:cs="Times New Roman"/>
+                    </w:rPr>
+                    <m:t>0</m:t>
+                  </m:r>
+                </m:sub>
+              </m:sSub>
+            </m:num>
+            <m:den>
+              <m:sSub>
+                <m:sSubPr>
+                  <m:ctrlPr>
+                    <w:rPr>
+                      <w:rFonts w:ascii="Cambria Math" w:hAnsi="Cambria Math" w:cs="Times New Roman"/>
+                      <w:i/>
+                    </w:rPr>
+                  </m:ctrlPr>
+                </m:sSubPr>
+                <m:e>
+                  <m:r>
+                    <w:rPr>
+                      <w:rFonts w:ascii="Cambria Math" w:hAnsi="Cambria Math" w:cs="Times New Roman"/>
+                    </w:rPr>
+                    <m:t>f</m:t>
+                  </m:r>
+                </m:e>
+                <m:sub>
+                  <m:r>
+                    <w:rPr>
+                      <w:rFonts w:ascii="Cambria Math" w:hAnsi="Cambria Math" w:cs="Times New Roman"/>
+                    </w:rPr>
+                    <m:t>0</m:t>
+                  </m:r>
+                </m:sub>
+              </m:sSub>
+              <m:rad>
+                <m:radPr>
+                  <m:degHide m:val="1"/>
+                  <m:ctrlPr>
+                    <w:rPr>
+                      <w:rFonts w:ascii="Cambria Math" w:hAnsi="Cambria Math" w:cs="Times New Roman"/>
+                      <w:i/>
+                    </w:rPr>
+                  </m:ctrlPr>
+                </m:radPr>
+                <m:deg/>
+                <m:e>
+                  <m:sSub>
+                    <m:sSubPr>
+                      <m:ctrlPr>
+                        <w:rPr>
+                          <w:rFonts w:ascii="Cambria Math" w:hAnsi="Cambria Math" w:cs="Times New Roman"/>
+                          <w:i/>
+                        </w:rPr>
+                      </m:ctrlPr>
+                    </m:sSubPr>
+                    <m:e>
+                      <m:r>
+                        <w:rPr>
+                          <w:rFonts w:ascii="Cambria Math" w:hAnsi="Cambria Math" w:cs="Times New Roman"/>
+                        </w:rPr>
+                        <m:t>e</m:t>
+                      </m:r>
+                    </m:e>
+                    <m:sub>
+                      <m:r>
+                        <w:rPr>
+                          <w:rFonts w:ascii="Cambria Math" w:hAnsi="Cambria Math" w:cs="Times New Roman"/>
+                        </w:rPr>
+                        <m:t xml:space="preserve">eff </m:t>
+                      </m:r>
+                    </m:sub>
+                  </m:sSub>
+                </m:e>
+              </m:rad>
+            </m:den>
+          </m:f>
+          <m:r>
+            <w:rPr>
+              <w:rFonts w:ascii="Cambria Math" w:hAnsi="Cambria Math" w:cs="Times New Roman"/>
+            </w:rPr>
+            <m:t>=24.96 mm</m:t>
+          </m:r>
+        </m:oMath>
+      </m:oMathPara>
+    </w:p>
+    <w:p>
+      <w:pPr>
+        <w:rPr>
+          <w:rFonts w:ascii="Times New Roman" w:eastAsiaTheme="minorEastAsia" w:hAnsi="Times New Roman" w:cs="Times New Roman"/>
+        </w:rPr>
+      </w:pPr>
+      <w:r>
+        <w:rPr>
+          <w:rFonts w:ascii="Times New Roman" w:eastAsiaTheme="minorEastAsia" w:hAnsi="Times New Roman" w:cs="Times New Roman"/>
+        </w:rPr>
+        <w:t>Given this information we can simulate the resonator in HFSS, the following is resonator structure,</w:t>
+      </w:r>
+    </w:p>
+    <w:p>
+      <w:pPr>
+        <w:keepNext/>
+        <w:jc w:val="center"/>
+      </w:pPr>
+      <w:r>
+        <w:rPr>
+          <w:noProof/>
+        </w:rPr>
+        <w:drawing>
+          <wp:inline distT="0" distB="0" distL="0" distR="0" wp14:anchorId="74711834" wp14:editId="78114DF1">
+            <wp:extent cx="5943217" cy="2762885"/>
+            <wp:effectExtent l="0" t="0" r="635" b="0"/>
+            <wp:docPr id="1401183609" name="Picture 1" descr="A green and yellow road&#10;&#10;Description automatically generated"/>
+            <wp:cNvGraphicFramePr>
+              <a:graphicFrameLocks xmlns:a="http://schemas.openxmlformats.org/drawingml/2006/main" noChangeAspect="1"/>
+            </wp:cNvGraphicFramePr>
+            <a:graphic xmlns:a="http://schemas.openxmlformats.org/drawingml/2006/main">
+              <a:graphicData uri="http://schemas.openxmlformats.org/drawingml/2006/picture">
+                <pic:pic xmlns:pic="http://schemas.openxmlformats.org/drawingml/2006/picture">
+                  <pic:nvPicPr>
+                    <pic:cNvPr id="1401183609" name="Picture 1" descr="A green and yellow road&#10;&#10;Description automatically generated"/>
+                    <pic:cNvPicPr/>
+                  </pic:nvPicPr>
+                  <pic:blipFill rotWithShape="1">
+                    <a:blip r:embed="rId6"/>
+                    <a:srcRect t="13904"/>
+                    <a:stretch/>
+                  </pic:blipFill>
+                  <pic:spPr bwMode="auto">
+                    <a:xfrm>
+                      <a:off x="0" y="0"/>
+                      <a:ext cx="5943600" cy="2763063"/>
+                    </a:xfrm>
+                    <a:prstGeom prst="rect">
+                      <a:avLst/>
+                    </a:prstGeom>
+                    <a:ln>
+                      <a:noFill/>
+                    </a:ln>
+                    <a:extLst>
+                      <a:ext uri="{53640926-AAD7-44D8-BBD7-CCE9431645EC}">
+                        <a14:shadowObscured xmlns:a14="http://schemas.microsoft.com/office/drawing/2010/main"/>
+                      </a:ext>
+                    </a:extLst>
+                  </pic:spPr>
+                </pic:pic>
+              </a:graphicData>
+            </a:graphic>
+          </wp:inline>
+        </w:drawing>
+      </w:r>
+    </w:p>
+    <w:p>
+      <w:pPr>
+        <w:pStyle w:val="Caption"/>
+        <w:jc w:val="center"/>
+      </w:pPr>
+      <w:r>
+        <w:t>Initial Resonator Structure</w:t>
+      </w:r>
+    </w:p>
+    <w:p>
+      <w:pPr>
+        <w:rPr>
+          <w:rFonts w:ascii="Times New Roman" w:eastAsiaTheme="minorEastAsia" w:hAnsi="Times New Roman" w:cs="Times New Roman"/>
+        </w:rPr>
+      </w:pPr>
+      <w:r>
+        <w:rPr>
+          <w:rFonts w:ascii="Times New Roman" w:eastAsiaTheme="minorEastAsia" w:hAnsi="Times New Roman" w:cs="Times New Roman"/>
+        </w:rPr>
+        <w:t>The following are the dimensions of the structure: Trace width: 1.78 mm, Probe length: 11.03 mm, Resonator length: 24.96 mm, substrate thickness: 31 mil, substrate width: 16mm, substrate length: 50mm.</w:t>
+      </w:r>
+    </w:p>
+    <w:p>
+      <w:pPr>
+        <w:rPr>
+          <w:rFonts w:ascii="Times New Roman" w:eastAsiaTheme="minorEastAsia" w:hAnsi="Times New Roman" w:cs="Times New Roman"/>
+        </w:rPr>
+      </w:pPr>
+      <w:r>
+        <w:rPr>
+          <w:rFonts w:ascii="Times New Roman" w:eastAsiaTheme="minorEastAsia" w:hAnsi="Times New Roman" w:cs="Times New Roman"/>
+        </w:rPr>
+        <w:t xml:space="preserve"> The following is S21 dB plot of the resonator,</w:t>
+      </w:r>
+    </w:p>
+    <w:p>
+      <w:pPr>
+        <w:keepNext/>
+        <w:jc w:val="center"/>
+      </w:pPr>
+      <w:r>
+        <w:rPr>
+          <w:noProof/>
+        </w:rPr>
+        <w:lastRenderedPageBreak/>
+        <w:drawing>
+          <wp:inline distT="0" distB="0" distL="0" distR="0" wp14:anchorId="31B0D7DA" wp14:editId="32042F4D">
+            <wp:extent cx="5943600" cy="2458009"/>
+            <wp:effectExtent l="0" t="0" r="0" b="0"/>
+            <wp:docPr id="1507576552" name="Picture 1" descr="A graph with red lines&#10;&#10;Description automatically generated"/>
+            <wp:cNvGraphicFramePr>
+              <a:graphicFrameLocks xmlns:a="http://schemas.openxmlformats.org/drawingml/2006/main" noChangeAspect="1"/>
+            </wp:cNvGraphicFramePr>
+            <a:graphic xmlns:a="http://schemas.openxmlformats.org/drawingml/2006/main">
+              <a:graphicData uri="http://schemas.openxmlformats.org/drawingml/2006/picture">
+                <pic:pic xmlns:pic="http://schemas.openxmlformats.org/drawingml/2006/picture">
+                  <pic:nvPicPr>
+                    <pic:cNvPr id="1507576552" name="Picture 1" descr="A graph with red lines&#10;&#10;Description automatically generated"/>
+                    <pic:cNvPicPr/>
+                  </pic:nvPicPr>
+                  <pic:blipFill rotWithShape="1">
+                    <a:blip r:embed="rId7"/>
+                    <a:srcRect t="8447"/>
+                    <a:stretch/>
+                  </pic:blipFill>
+                  <pic:spPr bwMode="auto">
+                    <a:xfrm>
+                      <a:off x="0" y="0"/>
+                      <a:ext cx="5943600" cy="2458009"/>
+                    </a:xfrm>
+                    <a:prstGeom prst="rect">
+                      <a:avLst/>
+                    </a:prstGeom>
+                    <a:ln>
+                      <a:noFill/>
+                    </a:ln>
+                    <a:extLst>
+                      <a:ext uri="{53640926-AAD7-44D8-BBD7-CCE9431645EC}">
+                        <a14:shadowObscured xmlns:a14="http://schemas.microsoft.com/office/drawing/2010/main"/>
+                      </a:ext>
+                    </a:extLst>
+                  </pic:spPr>
+                </pic:pic>
+              </a:graphicData>
+            </a:graphic>
+          </wp:inline>
+        </w:drawing>
+      </w:r>
+    </w:p>
+    <w:p>
+      <w:pPr>
+        <w:pStyle w:val="Caption"/>
+        <w:jc w:val="center"/>
+      </w:pPr>
+      <w:r>
+        <w:t>Initial S21 dB Plot</w:t>
+      </w:r>
+    </w:p>
+    <w:p>
+      <w:r>
+        <w:t xml:space="preserve">It is apparent that the resonator center frequency is not 3.6 GHz but 3.442 GHz. This is due to assumption that were made in previous computations. The previously computed resonator length did not account for </w:t>
+      </w:r>
+      <w:r>
+        <w:t xml:space="preserve">edge effects. To resolve this </w:t>
+      </w:r>
+      <w:r>
+        <w:t>issue,</w:t>
+      </w:r>
+      <w:r>
+        <w:t xml:space="preserve"> we can adjust the resonator length to reach the desired frequency. In this case to increase the center frequency, we need to shorten the resonator length.</w:t>
+      </w:r>
+    </w:p>
+    <w:tbl>
+      <w:tblPr>
+        <w:tblStyle w:val="TableGrid"/>
+        <w:tblW w:w="0" w:type="auto"/>
+        <w:tblLook w:val="04A0" w:firstRow="1" w:lastRow="0" w:firstColumn="1" w:lastColumn="0" w:noHBand="0" w:noVBand="1"/>
+      </w:tblPr>
+      <w:tblGrid>
+        <w:gridCol w:w="4675"/>
+        <w:gridCol w:w="4675"/>
+      </w:tblGrid>
+      <w:tr>
+        <w:tc>
+          <w:tcPr>
+            <w:tcW w:w="4675" w:type="dxa"/>
+          </w:tcPr>
+          <w:p>
+            <w:r>
+              <w:t>Length</w:t>
+            </w:r>
+          </w:p>
+        </w:tc>
+        <w:tc>
+          <w:tcPr>
+            <w:tcW w:w="4675" w:type="dxa"/>
+          </w:tcPr>
+          <w:p>
+            <w:r>
+              <w:t>Center Frequency</w:t>
+            </w:r>
+          </w:p>
+        </w:tc>
+      </w:tr>
+      <w:tr>
+        <w:tc>
+          <w:tcPr>
+            <w:tcW w:w="4675" w:type="dxa"/>
+          </w:tcPr>
+          <w:p>
+            <w:r>
+              <w:t>24.96</w:t>
+            </w:r>
+          </w:p>
+        </w:tc>
+        <w:tc>
+          <w:tcPr>
+            <w:tcW w:w="4675" w:type="dxa"/>
+          </w:tcPr>
+          <w:p>
+            <w:r>
+              <w:t>3.442</w:t>
+            </w:r>
+          </w:p>
+        </w:tc>
+      </w:tr>
+      <w:tr>
+        <w:tc>
+          <w:tcPr>
+            <w:tcW w:w="4675" w:type="dxa"/>
+          </w:tcPr>
+          <w:p>
+            <w:r>
+              <w:t>24</w:t>
+            </w:r>
+            <w:r>
+              <w:t>.52</w:t>
+            </w:r>
+          </w:p>
+        </w:tc>
+        <w:tc>
+          <w:tcPr>
+            <w:tcW w:w="4675" w:type="dxa"/>
+          </w:tcPr>
+          <w:p>
+            <w:r>
+              <w:t>3.6</w:t>
+            </w:r>
+            <w:r>
+              <w:t>105</w:t>
+            </w:r>
+          </w:p>
+        </w:tc>
+      </w:tr>
+      <w:tr>
+        <w:tc>
+          <w:tcPr>
+            <w:tcW w:w="4675" w:type="dxa"/>
+          </w:tcPr>
+          <w:p/>
+        </w:tc>
+        <w:tc>
+          <w:tcPr>
+            <w:tcW w:w="4675" w:type="dxa"/>
+          </w:tcPr>
+          <w:p/>
+        </w:tc>
+      </w:tr>
+    </w:tbl>
+    <w:p>
+      <w:r>
+        <w:rPr>
+          <w:noProof/>
+        </w:rPr>
+        <w:drawing>
+          <wp:inline distT="0" distB="0" distL="0" distR="0" wp14:anchorId="439015AB" wp14:editId="032F2E64">
+            <wp:extent cx="5943600" cy="2684780"/>
+            <wp:effectExtent l="0" t="0" r="0" b="1270"/>
+            <wp:docPr id="539152089" name="Picture 1" descr="A graph with a red line&#10;&#10;Description automatically generated"/>
+            <wp:cNvGraphicFramePr>
+              <a:graphicFrameLocks xmlns:a="http://schemas.openxmlformats.org/drawingml/2006/main" noChangeAspect="1"/>
+            </wp:cNvGraphicFramePr>
+            <a:graphic xmlns:a="http://schemas.openxmlformats.org/drawingml/2006/main">
+              <a:graphicData uri="http://schemas.openxmlformats.org/drawingml/2006/picture">
+                <pic:pic xmlns:pic="http://schemas.openxmlformats.org/drawingml/2006/picture">
+                  <pic:nvPicPr>
+                    <pic:cNvPr id="539152089" name="Picture 1" descr="A graph with a red line&#10;&#10;Description automatically generated"/>
+                    <pic:cNvPicPr/>
+                  </pic:nvPicPr>
+                  <pic:blipFill>
+                    <a:blip r:embed="rId8"/>
+                    <a:stretch>
+                      <a:fillRect/>
+                    </a:stretch>
+                  </pic:blipFill>
+                  <pic:spPr>
+                    <a:xfrm>
+                      <a:off x="0" y="0"/>
+                      <a:ext cx="5943600" cy="2684780"/>
+                    </a:xfrm>
+                    <a:prstGeom prst="rect">
+                      <a:avLst/>
+                    </a:prstGeom>
+                  </pic:spPr>
+                </pic:pic>
+              </a:graphicData>
+            </a:graphic>
+          </wp:inline>
+        </w:drawing>
+      </w:r>
+    </w:p>
+    <w:p>
+      <w:pPr>
+        <w:rPr>
+          <w:rFonts w:ascii="Times New Roman" w:eastAsiaTheme="minorEastAsia" w:hAnsi="Times New Roman" w:cs="Times New Roman"/>
+        </w:rPr>
+      </w:pPr>
+      <w:r>
+        <w:rPr>
+          <w:rFonts w:ascii="Times New Roman" w:eastAsiaTheme="minorEastAsia" w:hAnsi="Times New Roman" w:cs="Times New Roman"/>
+        </w:rPr>
+        <w:t>We now can move to the hairpin resonator structure,</w:t>
+      </w:r>
+    </w:p>
+    <w:p>
+      <w:pPr>
+        <w:keepNext/>
+        <w:jc w:val="center"/>
+      </w:pPr>
+      <w:r>
+        <w:rPr>
+          <w:noProof/>
+        </w:rPr>
+        <w:lastRenderedPageBreak/>
+        <w:drawing>
+          <wp:inline distT="0" distB="0" distL="0" distR="0" wp14:anchorId="63F8AD6B" wp14:editId="47524867">
+            <wp:extent cx="5943600" cy="3209290"/>
+            <wp:effectExtent l="0" t="0" r="0" b="0"/>
+            <wp:docPr id="1208121162" name="Picture 1" descr="A green square with a yellow letter on it&#10;&#10;Description automatically generated"/>
+            <wp:cNvGraphicFramePr>
+              <a:graphicFrameLocks xmlns:a="http://schemas.openxmlformats.org/drawingml/2006/main" noChangeAspect="1"/>
+            </wp:cNvGraphicFramePr>
+            <a:graphic xmlns:a="http://schemas.openxmlformats.org/drawingml/2006/main">
+              <a:graphicData uri="http://schemas.openxmlformats.org/drawingml/2006/picture">
+                <pic:pic xmlns:pic="http://schemas.openxmlformats.org/drawingml/2006/picture">
+                  <pic:nvPicPr>
+                    <pic:cNvPr id="1208121162" name="Picture 1" descr="A green square with a yellow letter on it&#10;&#10;Description automatically generated"/>
+                    <pic:cNvPicPr/>
+                  </pic:nvPicPr>
+                  <pic:blipFill>
+                    <a:blip r:embed="rId9"/>
+                    <a:stretch>
+                      <a:fillRect/>
+                    </a:stretch>
+                  </pic:blipFill>
+                  <pic:spPr>
+                    <a:xfrm>
+                      <a:off x="0" y="0"/>
+                      <a:ext cx="5943600" cy="3209290"/>
+                    </a:xfrm>
+                    <a:prstGeom prst="rect">
+                      <a:avLst/>
+                    </a:prstGeom>
+                  </pic:spPr>
+                </pic:pic>
+              </a:graphicData>
+            </a:graphic>
+          </wp:inline>
+        </w:drawing>
+      </w:r>
+    </w:p>
+    <w:p>
+      <w:pPr>
+        <w:pStyle w:val="Caption"/>
+        <w:jc w:val="center"/>
+      </w:pPr>
+      <w:r>
+        <w:t>Initial Hairpin Structure</w:t>
+      </w:r>
+    </w:p>
+    <w:p>
+      <w:r>
+        <w:t xml:space="preserve">I arbitrarily decided to make the gap 24% of total length and the lines </w:t>
+      </w:r>
+    </w:p>
+    <w:p>
+      <w:r>
+        <w:rPr>
+          <w:noProof/>
+        </w:rPr>
+        <w:drawing>
+          <wp:inline distT="0" distB="0" distL="0" distR="0" wp14:anchorId="46107464" wp14:editId="73DDCC24">
+            <wp:extent cx="5943600" cy="2684780"/>
+            <wp:effectExtent l="0" t="0" r="0" b="1270"/>
+            <wp:docPr id="1741715438" name="Picture 1" descr="A graph of a graph&#10;&#10;Description automatically generated"/>
+            <wp:cNvGraphicFramePr>
+              <a:graphicFrameLocks xmlns:a="http://schemas.openxmlformats.org/drawingml/2006/main" noChangeAspect="1"/>
+            </wp:cNvGraphicFramePr>
+            <a:graphic xmlns:a="http://schemas.openxmlformats.org/drawingml/2006/main">
+              <a:graphicData uri="http://schemas.openxmlformats.org/drawingml/2006/picture">
+                <pic:pic xmlns:pic="http://schemas.openxmlformats.org/drawingml/2006/picture">
+                  <pic:nvPicPr>
+                    <pic:cNvPr id="1741715438" name="Picture 1" descr="A graph of a graph&#10;&#10;Description automatically generated"/>
+                    <pic:cNvPicPr/>
+                  </pic:nvPicPr>
+                  <pic:blipFill>
+                    <a:blip r:embed="rId10"/>
+                    <a:stretch>
+                      <a:fillRect/>
+                    </a:stretch>
+                  </pic:blipFill>
+                  <pic:spPr>
+                    <a:xfrm>
+                      <a:off x="0" y="0"/>
+                      <a:ext cx="5943600" cy="2684780"/>
+                    </a:xfrm>
+                    <a:prstGeom prst="rect">
+                      <a:avLst/>
+                    </a:prstGeom>
+                  </pic:spPr>
+                </pic:pic>
+              </a:graphicData>
+            </a:graphic>
+          </wp:inline>
+        </w:drawing>
+      </w:r>
+    </w:p>
+    <w:p>
+      <w:pPr>
+        <w:jc w:val="center"/>
+        <w:rPr>
+          <w:rFonts w:ascii="Times New Roman" w:hAnsi="Times New Roman" w:cs="Times New Roman"/>
+        </w:rPr>
+      </w:pPr>
+      <w:r>
+        <w:rPr>
+          <w:noProof/>
+        </w:rPr>
+        <w:lastRenderedPageBreak/>
+        <w:drawing>
+          <wp:inline distT="0" distB="0" distL="0" distR="0" wp14:anchorId="4C2D7123" wp14:editId="2D7D4A37">
+            <wp:extent cx="5943600" cy="2684780"/>
+            <wp:effectExtent l="0" t="0" r="0" b="1270"/>
+            <wp:docPr id="1113100790" name="Picture 1" descr="A graph of a graph&#10;&#10;Description automatically generated"/>
+            <wp:cNvGraphicFramePr>
+              <a:graphicFrameLocks xmlns:a="http://schemas.openxmlformats.org/drawingml/2006/main" noChangeAspect="1"/>
+            </wp:cNvGraphicFramePr>
+            <a:graphic xmlns:a="http://schemas.openxmlformats.org/drawingml/2006/main">
+              <a:graphicData uri="http://schemas.openxmlformats.org/drawingml/2006/picture">
+                <pic:pic xmlns:pic="http://schemas.openxmlformats.org/drawingml/2006/picture">
+                  <pic:nvPicPr>
+                    <pic:cNvPr id="1113100790" name="Picture 1" descr="A graph of a graph&#10;&#10;Description automatically generated"/>
+                    <pic:cNvPicPr/>
+                  </pic:nvPicPr>
+                  <pic:blipFill>
+                    <a:blip r:embed="rId11"/>
+                    <a:stretch>
+                      <a:fillRect/>
+                    </a:stretch>
+                  </pic:blipFill>
+                  <pic:spPr>
+                    <a:xfrm>
+                      <a:off x="0" y="0"/>
+                      <a:ext cx="5943600" cy="2684780"/>
+                    </a:xfrm>
+                    <a:prstGeom prst="rect">
+                      <a:avLst/>
+                    </a:prstGeom>
+                  </pic:spPr>
+                </pic:pic>
+              </a:graphicData>
+            </a:graphic>
+          </wp:inline>
+        </w:drawing>
+      </w:r>
+      <w:r>
+        <w:rPr>
+          <w:rFonts w:ascii="Times New Roman" w:eastAsiaTheme="minorEastAsia" w:hAnsi="Times New Roman" w:cs="Times New Roman"/>
+        </w:rPr>
+        <w:br/>
+        <w:t xml:space="preserve"> </w:t>
+      </w:r>
+      <w:r>
+        <w:rPr>
+          <w:rFonts w:ascii="Times New Roman" w:hAnsi="Times New Roman" w:cs="Times New Roman"/>
+        </w:rPr>
+        <w:br w:type="page"/>
+      </w:r>
+      <w:r>
+        <w:rPr>
+          <w:noProof/>
+        </w:rPr>
+        <w:lastRenderedPageBreak/>
+        <w:drawing>
+          <wp:inline distT="0" distB="0" distL="0" distR="0" wp14:anchorId="3030DEA7" wp14:editId="7E6A3671">
+            <wp:extent cx="4597603" cy="2801296"/>
+            <wp:effectExtent l="0" t="0" r="0" b="0"/>
+            <wp:docPr id="2018384063" name="Picture 1" descr="A graph with lines and numbers&#10;&#10;Description automatically generated"/>
+            <wp:cNvGraphicFramePr>
+              <a:graphicFrameLocks xmlns:a="http://schemas.openxmlformats.org/drawingml/2006/main" noChangeAspect="1"/>
+            </wp:cNvGraphicFramePr>
+            <a:graphic xmlns:a="http://schemas.openxmlformats.org/drawingml/2006/main">
+              <a:graphicData uri="http://schemas.openxmlformats.org/drawingml/2006/picture">
+                <pic:pic xmlns:pic="http://schemas.openxmlformats.org/drawingml/2006/picture">
+                  <pic:nvPicPr>
+                    <pic:cNvPr id="2018384063" name="Picture 1" descr="A graph with lines and numbers&#10;&#10;Description automatically generated"/>
+                    <pic:cNvPicPr/>
+                  </pic:nvPicPr>
+                  <pic:blipFill>
+                    <a:blip r:embed="rId12"/>
+                    <a:stretch>
+                      <a:fillRect/>
+                    </a:stretch>
+                  </pic:blipFill>
+                  <pic:spPr>
+                    <a:xfrm>
+                      <a:off x="0" y="0"/>
+                      <a:ext cx="4598875" cy="2802071"/>
+                    </a:xfrm>
+                    <a:prstGeom prst="rect">
+                      <a:avLst/>
+                    </a:prstGeom>
+                  </pic:spPr>
+                </pic:pic>
+              </a:graphicData>
+            </a:graphic>
+          </wp:inline>
+        </w:drawing>
+      </w:r>
+    </w:p>
+    <w:p>
+      <w:pPr>
+        <w:jc w:val="center"/>
+        <w:rPr>
+          <w:rFonts w:ascii="Times New Roman" w:hAnsi="Times New Roman" w:cs="Times New Roman"/>
+        </w:rPr>
+      </w:pPr>
+    </w:p>
+    <w:p>
+      <w:pPr>
         <w:spacing w:after="0"/>
       </w:pPr>
       <w:r>
-        <w:lastRenderedPageBreak/>
         <w:t>3.6 GHz, Ripple BW = 0.24 GHz, Fourth Order, Hair Pin Structure</w:t>
       </w:r>
       <w:r>
@@ -341,7 +1408,7 @@
                     <pic:cNvPicPr/>
                   </pic:nvPicPr>
                   <pic:blipFill>
-                    <a:blip r:embed="rId6"/>
+                    <a:blip r:embed="rId13"/>
                     <a:stretch>
                       <a:fillRect/>
                     </a:stretch>
@@ -396,7 +1463,7 @@
                     </pic:cNvPicPr>
                   </pic:nvPicPr>
                   <pic:blipFill rotWithShape="1">
-                    <a:blip r:embed="rId7" cstate="print">
+                    <a:blip r:embed="rId14" cstate="print">
                       <a:extLst>
                         <a:ext uri="{28A0092B-C50C-407E-A947-70E740481C1C}">
                           <a14:useLocalDpi xmlns:a14="http://schemas.microsoft.com/office/drawing/2010/main" val="0"/>
@@ -439,6 +1506,7 @@
         <w:rPr>
           <w:noProof/>
         </w:rPr>
+        <w:lastRenderedPageBreak/>
         <w:drawing>
           <wp:inline distT="0" distB="0" distL="0" distR="0" wp14:anchorId="4FDA1796" wp14:editId="708D88A6">
             <wp:extent cx="3913655" cy="2444750"/>
@@ -455,7 +1523,7 @@
                     <pic:cNvPicPr/>
                   </pic:nvPicPr>
                   <pic:blipFill rotWithShape="1">
-                    <a:blip r:embed="rId8"/>
+                    <a:blip r:embed="rId15"/>
                     <a:srcRect l="2885" r="15704" b="7213"/>
                     <a:stretch/>
                   </pic:blipFill>
@@ -501,7 +1569,6 @@
         <w:rPr>
           <w:noProof/>
         </w:rPr>
-        <w:lastRenderedPageBreak/>
         <w:drawing>
           <wp:anchor distT="0" distB="0" distL="114300" distR="114300" simplePos="0" relativeHeight="251659264" behindDoc="0" locked="0" layoutInCell="1" allowOverlap="1" wp14:anchorId="4B43404D" wp14:editId="5C0DC43F">
             <wp:simplePos x="0" y="0"/>
@@ -526,7 +1593,7 @@
                     <pic:cNvPicPr/>
                   </pic:nvPicPr>
                   <pic:blipFill rotWithShape="1">
-                    <a:blip r:embed="rId9" cstate="print">
+                    <a:blip r:embed="rId16" cstate="print">
                       <a:extLst>
                         <a:ext uri="{28A0092B-C50C-407E-A947-70E740481C1C}">
                           <a14:useLocalDpi xmlns:a14="http://schemas.microsoft.com/office/drawing/2010/main" val="0"/>
@@ -587,7 +1654,7 @@
                     <pic:cNvPicPr/>
                   </pic:nvPicPr>
                   <pic:blipFill rotWithShape="1">
-                    <a:blip r:embed="rId10" cstate="print">
+                    <a:blip r:embed="rId17" cstate="print">
                       <a:extLst>
                         <a:ext uri="{28A0092B-C50C-407E-A947-70E740481C1C}">
                           <a14:useLocalDpi xmlns:a14="http://schemas.microsoft.com/office/drawing/2010/main" val="0"/>
@@ -642,7 +1709,7 @@
                     </pic:cNvPicPr>
                   </pic:nvPicPr>
                   <pic:blipFill rotWithShape="1">
-                    <a:blip r:embed="rId11" cstate="print">
+                    <a:blip r:embed="rId18" cstate="print">
                       <a:extLst>
                         <a:ext uri="{28A0092B-C50C-407E-A947-70E740481C1C}">
                           <a14:useLocalDpi xmlns:a14="http://schemas.microsoft.com/office/drawing/2010/main" val="0"/>
@@ -698,6 +1765,7 @@
         <w:rPr>
           <w:noProof/>
         </w:rPr>
+        <w:lastRenderedPageBreak/>
         <w:drawing>
           <wp:inline distT="0" distB="0" distL="0" distR="0" wp14:anchorId="2EF9BF63" wp14:editId="448F32DC">
             <wp:extent cx="5943600" cy="3209290"/>
@@ -714,7 +1782,7 @@
                     <pic:cNvPicPr/>
                   </pic:nvPicPr>
                   <pic:blipFill>
-                    <a:blip r:embed="rId12"/>
+                    <a:blip r:embed="rId19"/>
                     <a:stretch>
                       <a:fillRect/>
                     </a:stretch>
@@ -749,20 +1817,7 @@
         <w:jc w:val="both"/>
       </w:pPr>
       <w:r>
-        <w:t xml:space="preserve">The resonator was initially configured with a total length of λ/2; however, determining the optimal internal coupling to 3.6 GHz necessitated clarification of the appropriate spacing inside the resonator. To address </w:t>
-      </w:r>
-      <w:r>
-        <w:lastRenderedPageBreak/>
-        <w:t xml:space="preserve">this, I conducted a </w:t>
-      </w:r>
-      <w:r>
-        <w:t>simulation</w:t>
-      </w:r>
-      <w:r>
-        <w:t xml:space="preserve"> sweep ranging from 0.1mm to 2mm, with increments of 0.025mm, in order to identify the desired spacing.</w:t>
-      </w:r>
-      <w:r>
-        <w:t xml:space="preserve"> The following is HFSS simulation of the sweep.</w:t>
+        <w:t>The resonator was initially configured with a total length of λ/2; however, determining the optimal internal coupling to 3.6 GHz necessitated clarification of the appropriate spacing inside the resonator. To address this, I conducted a simulation sweep ranging from 0.1mm to 2mm, with increments of 0.025mm, in order to identify the desired spacing. The following is HFSS simulation of the sweep.</w:t>
       </w:r>
     </w:p>
     <w:p>
@@ -804,7 +1859,7 @@
                     </pic:cNvPicPr>
                   </pic:nvPicPr>
                   <pic:blipFill rotWithShape="1">
-                    <a:blip r:embed="rId13" cstate="print">
+                    <a:blip r:embed="rId20" cstate="print">
                       <a:extLst>
                         <a:ext uri="{28A0092B-C50C-407E-A947-70E740481C1C}">
                           <a14:useLocalDpi xmlns:a14="http://schemas.microsoft.com/office/drawing/2010/main" val="0"/>
@@ -962,7 +2017,7 @@
                     <pic:cNvPicPr/>
                   </pic:nvPicPr>
                   <pic:blipFill>
-                    <a:blip r:embed="rId14" cstate="print">
+                    <a:blip r:embed="rId21" cstate="print">
                       <a:extLst>
                         <a:ext uri="{28A0092B-C50C-407E-A947-70E740481C1C}">
                           <a14:useLocalDpi xmlns:a14="http://schemas.microsoft.com/office/drawing/2010/main" val="0"/>
@@ -1006,6 +2061,7 @@
         <w:rPr>
           <w:noProof/>
         </w:rPr>
+        <w:lastRenderedPageBreak/>
         <w:drawing>
           <wp:inline distT="0" distB="0" distL="0" distR="0" wp14:anchorId="0619CDF4" wp14:editId="4FA1730E">
             <wp:extent cx="4335548" cy="3600450"/>
@@ -1022,7 +2078,7 @@
                     <pic:cNvPicPr/>
                   </pic:nvPicPr>
                   <pic:blipFill>
-                    <a:blip r:embed="rId15"/>
+                    <a:blip r:embed="rId22"/>
                     <a:stretch>
                       <a:fillRect/>
                     </a:stretch>
@@ -1069,7 +2125,6 @@
           </w:tcPr>
           <w:p>
             <w:pPr>
-              <w:spacing w:after="0" w:line="240" w:lineRule="auto"/>
               <w:jc w:val="center"/>
               <w:rPr>
                 <w:rFonts w:ascii="Calibri" w:eastAsia="Times New Roman" w:hAnsi="Calibri" w:cs="Calibri"/>
@@ -1106,7 +2161,6 @@
           </w:tcPr>
           <w:p>
             <w:pPr>
-              <w:spacing w:after="0" w:line="240" w:lineRule="auto"/>
               <w:jc w:val="center"/>
               <w:cnfStyle w:val="100000000000" w:firstRow="1" w:lastRow="0" w:firstColumn="0" w:lastColumn="0" w:oddVBand="0" w:evenVBand="0" w:oddHBand="0" w:evenHBand="0" w:firstRowFirstColumn="0" w:firstRowLastColumn="0" w:lastRowFirstColumn="0" w:lastRowLastColumn="0"/>
               <w:rPr>
@@ -1132,6 +2186,9 @@
                   </m:sSubPr>
                   <m:e>
                     <m:r>
+                      <m:rPr>
+                        <m:sty m:val="bi"/>
+                      </m:rPr>
                       <w:rPr>
                         <w:rFonts w:ascii="Cambria Math" w:eastAsia="Times New Roman" w:hAnsi="Cambria Math" w:cs="Calibri"/>
                         <w:color w:val="000000"/>
@@ -1143,6 +2200,9 @@
                   </m:e>
                   <m:sub>
                     <m:r>
+                      <m:rPr>
+                        <m:sty m:val="bi"/>
+                      </m:rPr>
                       <w:rPr>
                         <w:rFonts w:ascii="Cambria Math" w:eastAsia="Times New Roman" w:hAnsi="Cambria Math" w:cs="Calibri"/>
                         <w:color w:val="000000"/>
@@ -1174,12 +2234,9 @@
           </w:tcPr>
           <w:p>
             <w:pPr>
-              <w:spacing w:after="0" w:line="240" w:lineRule="auto"/>
-              <w:jc w:val="center"/>
-              <w:rPr>
-                <w:rFonts w:ascii="Calibri" w:eastAsia="Times New Roman" w:hAnsi="Calibri" w:cs="Calibri"/>
-                <w:b/>
-                <w:bCs/>
+              <w:jc w:val="center"/>
+              <w:rPr>
+                <w:rFonts w:ascii="Calibri" w:eastAsia="Times New Roman" w:hAnsi="Calibri" w:cs="Calibri"/>
                 <w:color w:val="000000"/>
                 <w:kern w:val="0"/>
                 <w14:ligatures w14:val="none"/>
@@ -1188,8 +2245,6 @@
             <w:r>
               <w:rPr>
                 <w:rFonts w:ascii="Calibri" w:hAnsi="Calibri" w:cs="Calibri"/>
-                <w:b/>
-                <w:bCs/>
                 <w:color w:val="000000"/>
               </w:rPr>
               <w:t>3.748</w:t>
@@ -1197,8 +2252,6 @@
             <w:r>
               <w:rPr>
                 <w:rFonts w:ascii="Calibri" w:hAnsi="Calibri" w:cs="Calibri"/>
-                <w:b/>
-                <w:bCs/>
                 <w:color w:val="000000"/>
               </w:rPr>
               <w:t>0</w:t>
@@ -1390,7 +2443,6 @@
                 <w:rFonts w:ascii="Calibri" w:hAnsi="Calibri" w:cs="Calibri"/>
                 <w:color w:val="000000"/>
               </w:rPr>
-              <w:lastRenderedPageBreak/>
               <w:t>4.9973</w:t>
             </w:r>
           </w:p>
@@ -1688,10 +2740,7 @@
         <w:t>a spacing of 4.2977 mm</w:t>
       </w:r>
       <w:r>
-        <w:t xml:space="preserve"> </w:t>
-      </w:r>
-      <w:r>
-        <w:t xml:space="preserve">(0.172) </w:t>
+        <w:t xml:space="preserve"> (0.172) </w:t>
       </w:r>
       <w:r>
         <w:t xml:space="preserve">yielded an </w:t>
@@ -1756,7 +2805,7 @@
                     <pic:cNvPicPr/>
                   </pic:nvPicPr>
                   <pic:blipFill>
-                    <a:blip r:embed="rId16"/>
+                    <a:blip r:embed="rId23"/>
                     <a:stretch>
                       <a:fillRect/>
                     </a:stretch>
@@ -1828,6 +2877,7 @@
         <w:rPr>
           <w:noProof/>
         </w:rPr>
+        <w:lastRenderedPageBreak/>
         <w:drawing>
           <wp:inline distT="0" distB="0" distL="0" distR="0" wp14:anchorId="5716C959" wp14:editId="3231926D">
             <wp:extent cx="5305425" cy="2396510"/>
@@ -1844,7 +2894,7 @@
                     <pic:cNvPicPr/>
                   </pic:nvPicPr>
                   <pic:blipFill>
-                    <a:blip r:embed="rId17"/>
+                    <a:blip r:embed="rId24"/>
                     <a:stretch>
                       <a:fillRect/>
                     </a:stretch>
@@ -1921,7 +2971,6 @@
         <w:rPr>
           <w:noProof/>
         </w:rPr>
-        <w:lastRenderedPageBreak/>
         <w:drawing>
           <wp:inline distT="0" distB="0" distL="0" distR="0" wp14:anchorId="5700101B" wp14:editId="7044BEC3">
             <wp:extent cx="4471987" cy="2020039"/>
@@ -1938,7 +2987,7 @@
                     <pic:cNvPicPr/>
                   </pic:nvPicPr>
                   <pic:blipFill>
-                    <a:blip r:embed="rId18"/>
+                    <a:blip r:embed="rId25"/>
                     <a:stretch>
                       <a:fillRect/>
                     </a:stretch>
@@ -2026,7 +3075,7 @@
                     <pic:cNvPicPr/>
                   </pic:nvPicPr>
                   <pic:blipFill>
-                    <a:blip r:embed="rId19"/>
+                    <a:blip r:embed="rId26"/>
                     <a:stretch>
                       <a:fillRect/>
                     </a:stretch>
@@ -2086,19 +3135,7 @@
         <w:rPr>
           <w:rFonts w:eastAsiaTheme="minorEastAsia"/>
         </w:rPr>
-        <w:t xml:space="preserve"> offset = </w:t>
-      </w:r>
-      <w:r>
-        <w:rPr>
-          <w:rFonts w:eastAsiaTheme="minorEastAsia"/>
-        </w:rPr>
-        <w:t>2.1</w:t>
-      </w:r>
-      <w:r>
-        <w:rPr>
-          <w:rFonts w:eastAsiaTheme="minorEastAsia"/>
-        </w:rPr>
-        <w:t>mm</w:t>
+        <w:t xml:space="preserve"> offset = 2.1mm</w:t>
       </w:r>
     </w:p>
     <w:p>
@@ -2110,6 +3147,7 @@
         <w:rPr>
           <w:noProof/>
         </w:rPr>
+        <w:lastRenderedPageBreak/>
         <w:drawing>
           <wp:inline distT="0" distB="0" distL="0" distR="0" wp14:anchorId="096E58E1" wp14:editId="1D357A08">
             <wp:extent cx="4438724" cy="2005013"/>
@@ -2126,7 +3164,7 @@
                     <pic:cNvPicPr/>
                   </pic:nvPicPr>
                   <pic:blipFill>
-                    <a:blip r:embed="rId20"/>
+                    <a:blip r:embed="rId27"/>
                     <a:stretch>
                       <a:fillRect/>
                     </a:stretch>
@@ -2186,19 +3224,7 @@
         <w:rPr>
           <w:rFonts w:eastAsiaTheme="minorEastAsia"/>
         </w:rPr>
-        <w:t xml:space="preserve"> offset = 2.</w:t>
-      </w:r>
-      <w:r>
-        <w:rPr>
-          <w:rFonts w:eastAsiaTheme="minorEastAsia"/>
-        </w:rPr>
-        <w:t>4</w:t>
-      </w:r>
-      <w:r>
-        <w:rPr>
-          <w:rFonts w:eastAsiaTheme="minorEastAsia"/>
-        </w:rPr>
-        <w:t>mm</w:t>
+        <w:t xml:space="preserve"> offset = 2.4mm</w:t>
       </w:r>
     </w:p>
     <w:p>
@@ -2210,7 +3236,6 @@
         <w:rPr>
           <w:noProof/>
         </w:rPr>
-        <w:lastRenderedPageBreak/>
         <w:drawing>
           <wp:inline distT="0" distB="0" distL="0" distR="0" wp14:anchorId="2D95B692" wp14:editId="3F98383B">
             <wp:extent cx="4565241" cy="2062162"/>
@@ -2227,7 +3252,7 @@
                     <pic:cNvPicPr/>
                   </pic:nvPicPr>
                   <pic:blipFill>
-                    <a:blip r:embed="rId21"/>
+                    <a:blip r:embed="rId28"/>
                     <a:stretch>
                       <a:fillRect/>
                     </a:stretch>
@@ -2287,19 +3312,7 @@
         <w:rPr>
           <w:rFonts w:eastAsiaTheme="minorEastAsia"/>
         </w:rPr>
-        <w:t xml:space="preserve"> offset = 2.</w:t>
-      </w:r>
-      <w:r>
-        <w:rPr>
-          <w:rFonts w:eastAsiaTheme="minorEastAsia"/>
-        </w:rPr>
-        <w:t>7</w:t>
-      </w:r>
-      <w:r>
-        <w:rPr>
-          <w:rFonts w:eastAsiaTheme="minorEastAsia"/>
-        </w:rPr>
-        <w:t>mm</w:t>
+        <w:t xml:space="preserve"> offset = 2.7mm</w:t>
       </w:r>
     </w:p>
     <w:p>
@@ -2327,7 +3340,7 @@
                     <pic:cNvPicPr/>
                   </pic:nvPicPr>
                   <pic:blipFill>
-                    <a:blip r:embed="rId22"/>
+                    <a:blip r:embed="rId29"/>
                     <a:stretch>
                       <a:fillRect/>
                     </a:stretch>
@@ -2387,19 +3400,7 @@
         <w:rPr>
           <w:rFonts w:eastAsiaTheme="minorEastAsia"/>
         </w:rPr>
-        <w:t xml:space="preserve"> offset = </w:t>
-      </w:r>
-      <w:r>
-        <w:rPr>
-          <w:rFonts w:eastAsiaTheme="minorEastAsia"/>
-        </w:rPr>
-        <w:t>3</w:t>
-      </w:r>
-      <w:r>
-        <w:rPr>
-          <w:rFonts w:eastAsiaTheme="minorEastAsia"/>
-        </w:rPr>
-        <w:t>mm</w:t>
+        <w:t xml:space="preserve"> offset = 3mm</w:t>
       </w:r>
     </w:p>
     <w:p/>
@@ -2433,12 +3434,9 @@
           </w:tcPr>
           <w:p>
             <w:pPr>
-              <w:spacing w:after="0" w:line="240" w:lineRule="auto"/>
-              <w:jc w:val="center"/>
-              <w:rPr>
-                <w:rFonts w:ascii="Calibri" w:eastAsia="Times New Roman" w:hAnsi="Calibri" w:cs="Calibri"/>
-                <w:b/>
-                <w:bCs/>
+              <w:jc w:val="center"/>
+              <w:rPr>
+                <w:rFonts w:ascii="Calibri" w:eastAsia="Times New Roman" w:hAnsi="Calibri" w:cs="Calibri"/>
                 <w:color w:val="FFFFFF"/>
                 <w:kern w:val="0"/>
                 <w14:ligatures w14:val="none"/>
@@ -2447,8 +3445,6 @@
             <w:r>
               <w:rPr>
                 <w:rFonts w:ascii="Calibri" w:eastAsia="Times New Roman" w:hAnsi="Calibri" w:cs="Calibri"/>
-                <w:b/>
-                <w:bCs/>
                 <w:color w:val="FFFFFF"/>
                 <w:kern w:val="0"/>
                 <w14:ligatures w14:val="none"/>
@@ -2465,13 +3461,10 @@
           </w:tcPr>
           <w:p>
             <w:pPr>
-              <w:spacing w:after="0" w:line="240" w:lineRule="auto"/>
               <w:jc w:val="center"/>
               <w:cnfStyle w:val="100000000000" w:firstRow="1" w:lastRow="0" w:firstColumn="0" w:lastColumn="0" w:oddVBand="0" w:evenVBand="0" w:oddHBand="0" w:evenHBand="0" w:firstRowFirstColumn="0" w:firstRowLastColumn="0" w:lastRowFirstColumn="0" w:lastRowLastColumn="0"/>
               <w:rPr>
                 <w:rFonts w:ascii="Calibri" w:eastAsia="Times New Roman" w:hAnsi="Calibri" w:cs="Calibri"/>
-                <w:b/>
-                <w:bCs/>
                 <w:color w:val="FFFFFF"/>
                 <w:kern w:val="0"/>
                 <w14:ligatures w14:val="none"/>
@@ -2484,8 +3477,6 @@
                     <m:ctrlPr>
                       <w:rPr>
                         <w:rFonts w:ascii="Cambria Math" w:eastAsia="Times New Roman" w:hAnsi="Cambria Math" w:cs="Calibri"/>
-                        <w:b/>
-                        <w:bCs/>
                         <w:i/>
                         <w:color w:val="FFFFFF"/>
                         <w:kern w:val="0"/>
@@ -2534,13 +3525,10 @@
           </w:tcPr>
           <w:p>
             <w:pPr>
-              <w:spacing w:after="0" w:line="240" w:lineRule="auto"/>
               <w:jc w:val="center"/>
               <w:cnfStyle w:val="100000000000" w:firstRow="1" w:lastRow="0" w:firstColumn="0" w:lastColumn="0" w:oddVBand="0" w:evenVBand="0" w:oddHBand="0" w:evenHBand="0" w:firstRowFirstColumn="0" w:firstRowLastColumn="0" w:lastRowFirstColumn="0" w:lastRowLastColumn="0"/>
               <w:rPr>
                 <w:rFonts w:ascii="Calibri" w:eastAsia="Times New Roman" w:hAnsi="Calibri" w:cs="Calibri"/>
-                <w:b/>
-                <w:bCs/>
                 <w:color w:val="FFFFFF"/>
                 <w:kern w:val="0"/>
                 <w14:ligatures w14:val="none"/>
@@ -2553,8 +3541,6 @@
                     <m:ctrlPr>
                       <w:rPr>
                         <w:rFonts w:ascii="Cambria Math" w:eastAsia="Times New Roman" w:hAnsi="Cambria Math" w:cs="Calibri"/>
-                        <w:b/>
-                        <w:bCs/>
                         <w:i/>
                         <w:color w:val="FFFFFF"/>
                         <w:kern w:val="0"/>
@@ -2596,8 +3582,6 @@
                     <m:ctrlPr>
                       <w:rPr>
                         <w:rFonts w:ascii="Cambria Math" w:eastAsia="Times New Roman" w:hAnsi="Cambria Math" w:cs="Calibri"/>
-                        <w:b/>
-                        <w:bCs/>
                         <w:i/>
                         <w:color w:val="FFFFFF"/>
                         <w:kern w:val="0"/>
@@ -2632,13 +3616,10 @@
           </w:tcPr>
           <w:p>
             <w:pPr>
-              <w:spacing w:after="0" w:line="240" w:lineRule="auto"/>
               <w:jc w:val="center"/>
               <w:cnfStyle w:val="100000000000" w:firstRow="1" w:lastRow="0" w:firstColumn="0" w:lastColumn="0" w:oddVBand="0" w:evenVBand="0" w:oddHBand="0" w:evenHBand="0" w:firstRowFirstColumn="0" w:firstRowLastColumn="0" w:lastRowFirstColumn="0" w:lastRowLastColumn="0"/>
               <w:rPr>
                 <w:rFonts w:ascii="Calibri" w:eastAsia="Times New Roman" w:hAnsi="Calibri" w:cs="Calibri"/>
-                <w:b/>
-                <w:bCs/>
                 <w:color w:val="FFFFFF"/>
                 <w:kern w:val="0"/>
                 <w14:ligatures w14:val="none"/>
@@ -2651,8 +3632,6 @@
                     <m:ctrlPr>
                       <w:rPr>
                         <w:rFonts w:ascii="Cambria Math" w:eastAsia="Times New Roman" w:hAnsi="Cambria Math" w:cs="Calibri"/>
-                        <w:b/>
-                        <w:bCs/>
                         <w:i/>
                         <w:color w:val="FFFFFF"/>
                         <w:kern w:val="0"/>
@@ -2701,13 +3680,10 @@
           </w:tcPr>
           <w:p>
             <w:pPr>
-              <w:spacing w:after="0" w:line="240" w:lineRule="auto"/>
               <w:jc w:val="center"/>
               <w:cnfStyle w:val="100000000000" w:firstRow="1" w:lastRow="0" w:firstColumn="0" w:lastColumn="0" w:oddVBand="0" w:evenVBand="0" w:oddHBand="0" w:evenHBand="0" w:firstRowFirstColumn="0" w:firstRowLastColumn="0" w:lastRowFirstColumn="0" w:lastRowLastColumn="0"/>
               <w:rPr>
                 <w:rFonts w:ascii="Calibri" w:eastAsia="Times New Roman" w:hAnsi="Calibri" w:cs="Calibri"/>
-                <w:b/>
-                <w:bCs/>
                 <w:color w:val="FFFFFF"/>
                 <w:kern w:val="0"/>
                 <w14:ligatures w14:val="none"/>
@@ -2720,8 +3696,6 @@
                     <m:ctrlPr>
                       <w:rPr>
                         <w:rFonts w:ascii="Cambria Math" w:eastAsia="Times New Roman" w:hAnsi="Cambria Math" w:cs="Calibri"/>
-                        <w:b/>
-                        <w:bCs/>
                         <w:i/>
                         <w:color w:val="FFFFFF"/>
                         <w:kern w:val="0"/>
@@ -2763,8 +3737,6 @@
                     <m:ctrlPr>
                       <w:rPr>
                         <w:rFonts w:ascii="Cambria Math" w:eastAsia="Times New Roman" w:hAnsi="Cambria Math" w:cs="Calibri"/>
-                        <w:b/>
-                        <w:bCs/>
                         <w:i/>
                         <w:color w:val="FFFFFF"/>
                         <w:kern w:val="0"/>
@@ -2799,13 +3771,10 @@
           </w:tcPr>
           <w:p>
             <w:pPr>
-              <w:spacing w:after="0" w:line="240" w:lineRule="auto"/>
               <w:jc w:val="center"/>
               <w:cnfStyle w:val="100000000000" w:firstRow="1" w:lastRow="0" w:firstColumn="0" w:lastColumn="0" w:oddVBand="0" w:evenVBand="0" w:oddHBand="0" w:evenHBand="0" w:firstRowFirstColumn="0" w:firstRowLastColumn="0" w:lastRowFirstColumn="0" w:lastRowLastColumn="0"/>
               <w:rPr>
                 <w:rFonts w:ascii="Calibri" w:eastAsia="Times New Roman" w:hAnsi="Calibri" w:cs="Calibri"/>
-                <w:b/>
-                <w:bCs/>
                 <w:color w:val="FFFFFF"/>
                 <w:kern w:val="0"/>
                 <w14:ligatures w14:val="none"/>
@@ -2818,8 +3787,6 @@
                     <m:ctrlPr>
                       <w:rPr>
                         <w:rFonts w:ascii="Cambria Math" w:eastAsia="Times New Roman" w:hAnsi="Cambria Math" w:cs="Calibri"/>
-                        <w:b/>
-                        <w:bCs/>
                         <w:i/>
                         <w:color w:val="FFFFFF"/>
                         <w:kern w:val="0"/>
@@ -2868,13 +3835,10 @@
           </w:tcPr>
           <w:p>
             <w:pPr>
-              <w:spacing w:after="0" w:line="240" w:lineRule="auto"/>
               <w:jc w:val="center"/>
               <w:cnfStyle w:val="100000000000" w:firstRow="1" w:lastRow="0" w:firstColumn="0" w:lastColumn="0" w:oddVBand="0" w:evenVBand="0" w:oddHBand="0" w:evenHBand="0" w:firstRowFirstColumn="0" w:firstRowLastColumn="0" w:lastRowFirstColumn="0" w:lastRowLastColumn="0"/>
               <w:rPr>
                 <w:rFonts w:ascii="Calibri" w:eastAsia="Times New Roman" w:hAnsi="Calibri" w:cs="Calibri"/>
-                <w:b/>
-                <w:bCs/>
                 <w:color w:val="FFFFFF"/>
                 <w:kern w:val="0"/>
                 <w14:ligatures w14:val="none"/>
@@ -2887,8 +3851,6 @@
                     <m:ctrlPr>
                       <w:rPr>
                         <w:rFonts w:ascii="Cambria Math" w:eastAsia="Times New Roman" w:hAnsi="Cambria Math" w:cs="Calibri"/>
-                        <w:b/>
-                        <w:bCs/>
                         <w:i/>
                         <w:color w:val="FFFFFF"/>
                         <w:kern w:val="0"/>
@@ -2930,8 +3892,6 @@
                     <m:ctrlPr>
                       <w:rPr>
                         <w:rFonts w:ascii="Cambria Math" w:eastAsia="Times New Roman" w:hAnsi="Cambria Math" w:cs="Calibri"/>
-                        <w:b/>
-                        <w:bCs/>
                         <w:i/>
                         <w:color w:val="FFFFFF"/>
                         <w:kern w:val="0"/>
@@ -2966,13 +3926,10 @@
           </w:tcPr>
           <w:p>
             <w:pPr>
-              <w:spacing w:after="0" w:line="240" w:lineRule="auto"/>
               <w:jc w:val="center"/>
               <w:cnfStyle w:val="100000000000" w:firstRow="1" w:lastRow="0" w:firstColumn="0" w:lastColumn="0" w:oddVBand="0" w:evenVBand="0" w:oddHBand="0" w:evenHBand="0" w:firstRowFirstColumn="0" w:firstRowLastColumn="0" w:lastRowFirstColumn="0" w:lastRowLastColumn="0"/>
               <w:rPr>
                 <w:rFonts w:ascii="Calibri" w:eastAsia="Times New Roman" w:hAnsi="Calibri" w:cs="Calibri"/>
-                <w:b/>
-                <w:bCs/>
                 <w:color w:val="FFFFFF"/>
                 <w:kern w:val="0"/>
                 <w14:ligatures w14:val="none"/>
@@ -2985,8 +3942,6 @@
                     <m:ctrlPr>
                       <w:rPr>
                         <w:rFonts w:ascii="Cambria Math" w:eastAsia="Times New Roman" w:hAnsi="Cambria Math" w:cs="Calibri"/>
-                        <w:b/>
-                        <w:bCs/>
                         <w:i/>
                         <w:color w:val="FFFFFF"/>
                         <w:kern w:val="0"/>
@@ -3042,22 +3997,17 @@
           </w:tcPr>
           <w:p>
             <w:pPr>
-              <w:spacing w:after="0" w:line="240" w:lineRule="auto"/>
-              <w:jc w:val="center"/>
-              <w:rPr>
-                <w:rFonts w:ascii="Calibri" w:eastAsia="Times New Roman" w:hAnsi="Calibri" w:cs="Calibri"/>
-                <w:b/>
-                <w:bCs/>
-                <w:color w:val="000000"/>
-                <w:kern w:val="0"/>
-                <w14:ligatures w14:val="none"/>
-              </w:rPr>
-            </w:pPr>
-            <w:r>
-              <w:rPr>
-                <w:rFonts w:ascii="Calibri" w:eastAsia="Times New Roman" w:hAnsi="Calibri" w:cs="Calibri"/>
-                <w:b/>
-                <w:bCs/>
+              <w:jc w:val="center"/>
+              <w:rPr>
+                <w:rFonts w:ascii="Calibri" w:eastAsia="Times New Roman" w:hAnsi="Calibri" w:cs="Calibri"/>
+                <w:color w:val="000000"/>
+                <w:kern w:val="0"/>
+                <w14:ligatures w14:val="none"/>
+              </w:rPr>
+            </w:pPr>
+            <w:r>
+              <w:rPr>
+                <w:rFonts w:ascii="Calibri" w:eastAsia="Times New Roman" w:hAnsi="Calibri" w:cs="Calibri"/>
                 <w:color w:val="000000"/>
                 <w:kern w:val="0"/>
                 <w14:ligatures w14:val="none"/>
@@ -3067,8 +4017,6 @@
             <w:r>
               <w:rPr>
                 <w:rFonts w:ascii="Calibri" w:eastAsia="Times New Roman" w:hAnsi="Calibri" w:cs="Calibri"/>
-                <w:b/>
-                <w:bCs/>
                 <w:color w:val="000000"/>
                 <w:kern w:val="0"/>
                 <w14:ligatures w14:val="none"/>
@@ -3302,6 +4250,7 @@
                 <w:kern w:val="0"/>
                 <w14:ligatures w14:val="none"/>
               </w:rPr>
+              <w:lastRenderedPageBreak/>
               <w:t>2.1</w:t>
             </w:r>
             <w:r>
@@ -5212,7 +6161,6 @@
         <w:rPr>
           <w:rFonts w:eastAsiaTheme="minorEastAsia"/>
         </w:rPr>
-        <w:lastRenderedPageBreak/>
         <w:t>Simulation extrapolation for optimal offset,</w:t>
       </w:r>
     </w:p>
@@ -5240,7 +6188,7 @@
                     <pic:cNvPicPr/>
                   </pic:nvPicPr>
                   <pic:blipFill>
-                    <a:blip r:embed="rId23"/>
+                    <a:blip r:embed="rId30"/>
                     <a:stretch>
                       <a:fillRect/>
                     </a:stretch>
@@ -5275,6 +6223,7 @@
         <w:rPr>
           <w:noProof/>
         </w:rPr>
+        <w:lastRenderedPageBreak/>
         <w:drawing>
           <wp:inline distT="0" distB="0" distL="0" distR="0" wp14:anchorId="3E32DAD3" wp14:editId="7BD9AB6D">
             <wp:extent cx="5943600" cy="2684780"/>
@@ -5291,7 +6240,7 @@
                     <pic:cNvPicPr/>
                   </pic:nvPicPr>
                   <pic:blipFill>
-                    <a:blip r:embed="rId24"/>
+                    <a:blip r:embed="rId31"/>
                     <a:stretch>
                       <a:fillRect/>
                     </a:stretch>
@@ -5326,7 +6275,6 @@
         <w:rPr>
           <w:noProof/>
         </w:rPr>
-        <w:lastRenderedPageBreak/>
         <w:drawing>
           <wp:inline distT="0" distB="0" distL="0" distR="0" wp14:anchorId="443246F9" wp14:editId="0588FBED">
             <wp:extent cx="5943600" cy="4591685"/>
@@ -5343,7 +6291,7 @@
                     <pic:cNvPicPr/>
                   </pic:nvPicPr>
                   <pic:blipFill>
-                    <a:blip r:embed="rId25"/>
+                    <a:blip r:embed="rId32"/>
                     <a:stretch>
                       <a:fillRect/>
                     </a:stretch>
@@ -5994,6 +6942,25 @@
       <w:szCs w:val="18"/>
     </w:rPr>
   </w:style>
+  <w:style w:type="table" w:styleId="TableGrid">
+    <w:name w:val="Table Grid"/>
+    <w:basedOn w:val="TableNormal"/>
+    <w:uiPriority w:val="39"/>
+    <w:rsid w:val="001B749F"/>
+    <w:pPr>
+      <w:spacing w:after="0" w:line="240" w:lineRule="auto"/>
+    </w:pPr>
+    <w:tblPr>
+      <w:tblBorders>
+        <w:top w:val="single" w:sz="4" w:space="0" w:color="auto"/>
+        <w:left w:val="single" w:sz="4" w:space="0" w:color="auto"/>
+        <w:bottom w:val="single" w:sz="4" w:space="0" w:color="auto"/>
+        <w:right w:val="single" w:sz="4" w:space="0" w:color="auto"/>
+        <w:insideH w:val="single" w:sz="4" w:space="0" w:color="auto"/>
+        <w:insideV w:val="single" w:sz="4" w:space="0" w:color="auto"/>
+      </w:tblBorders>
+    </w:tblPr>
+  </w:style>
 </w:styles>
 </file>
 

</xml_diff>